<commit_message>
Add a new platform and fix some code
</commit_message>
<xml_diff>
--- a/todo.docx
+++ b/todo.docx
@@ -108,6 +108,23 @@
       </w:r>
     </w:p>
     <w:p>
+      <w:pPr>
+        <w:rPr>
+          <w:rFonts w:hint="eastAsia"/>
+        </w:rPr>
+      </w:pPr>
+      <w:r>
+        <w:rPr>
+          <w:rFonts w:hint="eastAsia"/>
+        </w:rPr>
+        <w:t>透明的</w:t>
+      </w:r>
+      <w:r>
+        <w:rPr>
+          <w:rFonts w:hint="eastAsia"/>
+        </w:rPr>
+        <w:t>Platform</w:t>
+      </w:r>
       <w:bookmarkStart w:id="0" w:name="_GoBack"/>
       <w:bookmarkEnd w:id="0"/>
     </w:p>

</xml_diff>